<commit_message>
Update E209-OSLO-Modelo de Datos.docx
</commit_message>
<xml_diff>
--- a/Fases_de_desarrollo/02-Elaboracion/02- Analisis y Diseño/E209-OSLO-Modelo de Datos.docx
+++ b/Fases_de_desarrollo/02-Elaboracion/02- Analisis y Diseño/E209-OSLO-Modelo de Datos.docx
@@ -4000,31 +4000,57 @@
           <w:noProof/>
           <w:lang w:val="en-US"/>
         </w:rPr>
-        <w:pict>
-          <v:shapetype id="_x0000_t75" coordsize="21600,21600" o:spt="75" o:preferrelative="t" path="m@4@5l@4@11@9@11@9@5xe" filled="f" stroked="f">
-            <v:stroke joinstyle="miter"/>
-            <v:formulas>
-              <v:f eqn="if lineDrawn pixelLineWidth 0"/>
-              <v:f eqn="sum @0 1 0"/>
-              <v:f eqn="sum 0 0 @1"/>
-              <v:f eqn="prod @2 1 2"/>
-              <v:f eqn="prod @3 21600 pixelWidth"/>
-              <v:f eqn="prod @3 21600 pixelHeight"/>
-              <v:f eqn="sum @0 0 1"/>
-              <v:f eqn="prod @6 1 2"/>
-              <v:f eqn="prod @7 21600 pixelWidth"/>
-              <v:f eqn="sum @8 21600 0"/>
-              <v:f eqn="prod @7 21600 pixelHeight"/>
-              <v:f eqn="sum @10 21600 0"/>
-            </v:formulas>
-            <v:path o:extrusionok="f" gradientshapeok="t" o:connecttype="rect"/>
-            <o:lock v:ext="edit" aspectratio="t"/>
-          </v:shapetype>
-          <v:shape id="_x0000_i1025" type="#_x0000_t75" style="width:425.25pt;height:335.25pt">
-            <v:imagedata r:id="rId11" o:title="ZLPBRjim4Dth54AsXI_GLOp4HRjfZCGzm4YQ6Ymaqk1dOIGzLO_GYtL8aUA8Ojni3FAznvd7uP3olR6WhPl6fa5fXRssTp-C0osKkMjVcxRz5AVVXlPpAwGbQBUZdmX_LrEdaIXZjP3dJ1mc42F73sO_J48Ir2ar8iZcTywvD-8ieHTAFXENKjCu4"/>
-          </v:shape>
-        </w:pict>
-      </w:r>
+        <w:drawing>
+          <wp:inline distT="0" distB="0" distL="0" distR="0">
+            <wp:extent cx="5400040" cy="4266950"/>
+            <wp:effectExtent l="0" t="0" r="0" b="635"/>
+            <wp:docPr id="7" name="Imagen 7" descr="C:\Users\Eduar\AppData\Local\Packages\5319275A.WhatsAppDesktop_cv1g1gvanyjgm\TempState\0530E22DEA41E24A039563139CDC215E\Imagen de WhatsApp 2024-10-04 a las 17.48.44_bfaa9cb6.jpg"/>
+            <wp:cNvGraphicFramePr>
+              <a:graphicFrameLocks xmlns:a="http://schemas.openxmlformats.org/drawingml/2006/main" noChangeAspect="1"/>
+            </wp:cNvGraphicFramePr>
+            <a:graphic xmlns:a="http://schemas.openxmlformats.org/drawingml/2006/main">
+              <a:graphicData uri="http://schemas.openxmlformats.org/drawingml/2006/picture">
+                <pic:pic xmlns:pic="http://schemas.openxmlformats.org/drawingml/2006/picture">
+                  <pic:nvPicPr>
+                    <pic:cNvPr id="0" name="Picture 3" descr="C:\Users\Eduar\AppData\Local\Packages\5319275A.WhatsAppDesktop_cv1g1gvanyjgm\TempState\0530E22DEA41E24A039563139CDC215E\Imagen de WhatsApp 2024-10-04 a las 17.48.44_bfaa9cb6.jpg"/>
+                    <pic:cNvPicPr>
+                      <a:picLocks noChangeAspect="1" noChangeArrowheads="1"/>
+                    </pic:cNvPicPr>
+                  </pic:nvPicPr>
+                  <pic:blipFill>
+                    <a:blip r:embed="rId11">
+                      <a:extLst>
+                        <a:ext uri="{28A0092B-C50C-407E-A947-70E740481C1C}">
+                          <a14:useLocalDpi xmlns:a14="http://schemas.microsoft.com/office/drawing/2010/main" val="0"/>
+                        </a:ext>
+                      </a:extLst>
+                    </a:blip>
+                    <a:srcRect/>
+                    <a:stretch>
+                      <a:fillRect/>
+                    </a:stretch>
+                  </pic:blipFill>
+                  <pic:spPr bwMode="auto">
+                    <a:xfrm>
+                      <a:off x="0" y="0"/>
+                      <a:ext cx="5400040" cy="4266950"/>
+                    </a:xfrm>
+                    <a:prstGeom prst="rect">
+                      <a:avLst/>
+                    </a:prstGeom>
+                    <a:noFill/>
+                    <a:ln>
+                      <a:noFill/>
+                    </a:ln>
+                  </pic:spPr>
+                </pic:pic>
+              </a:graphicData>
+            </a:graphic>
+          </wp:inline>
+        </w:drawing>
+      </w:r>
+      <w:bookmarkStart w:id="10" w:name="_GoBack"/>
+      <w:bookmarkEnd w:id="10"/>
     </w:p>
     <w:p>
       <w:pPr>
@@ -7887,7 +7913,25 @@
           <w:szCs w:val="24"/>
           <w:lang w:val="es-AR"/>
         </w:rPr>
-        <w:t>: Un hito puede contener múltiples casos de prueba.</w:t>
+        <w:t xml:space="preserve">: Un hito puede contener múltiples </w:t>
+      </w:r>
+      <w:r>
+        <w:rPr>
+          <w:rFonts w:ascii="Times New Roman" w:eastAsia="Times New Roman" w:hAnsi="Times New Roman"/>
+          <w:sz w:val="24"/>
+          <w:szCs w:val="24"/>
+          <w:lang w:val="es-AR"/>
+        </w:rPr>
+        <w:t>revisiones</w:t>
+      </w:r>
+      <w:r>
+        <w:rPr>
+          <w:rFonts w:ascii="Times New Roman" w:eastAsia="Times New Roman" w:hAnsi="Times New Roman"/>
+          <w:sz w:val="24"/>
+          <w:szCs w:val="24"/>
+          <w:lang w:val="es-AR"/>
+        </w:rPr>
+        <w:t>.</w:t>
       </w:r>
     </w:p>
     <w:p>
@@ -9560,6 +9604,732 @@
         </w:rPr>
         <w:t>.</w:t>
       </w:r>
+    </w:p>
+    <w:p>
+      <w:pPr>
+        <w:spacing w:before="100" w:beforeAutospacing="1" w:after="100" w:afterAutospacing="1" w:line="240" w:lineRule="auto"/>
+        <w:outlineLvl w:val="3"/>
+        <w:rPr>
+          <w:rFonts w:ascii="Times New Roman" w:eastAsia="Times New Roman" w:hAnsi="Times New Roman"/>
+          <w:b/>
+          <w:bCs/>
+          <w:sz w:val="24"/>
+          <w:szCs w:val="24"/>
+        </w:rPr>
+      </w:pPr>
+      <w:r>
+        <w:rPr>
+          <w:rFonts w:ascii="Times New Roman" w:eastAsia="Times New Roman" w:hAnsi="Times New Roman"/>
+          <w:b/>
+          <w:bCs/>
+          <w:sz w:val="24"/>
+          <w:szCs w:val="24"/>
+        </w:rPr>
+        <w:t>13</w:t>
+      </w:r>
+      <w:r>
+        <w:rPr>
+          <w:rFonts w:ascii="Times New Roman" w:eastAsia="Times New Roman" w:hAnsi="Times New Roman"/>
+          <w:b/>
+          <w:bCs/>
+          <w:sz w:val="24"/>
+          <w:szCs w:val="24"/>
+        </w:rPr>
+        <w:t>. Tipo</w:t>
+      </w:r>
+      <w:r>
+        <w:rPr>
+          <w:rFonts w:ascii="Times New Roman" w:eastAsia="Times New Roman" w:hAnsi="Times New Roman"/>
+          <w:b/>
+          <w:bCs/>
+          <w:sz w:val="24"/>
+          <w:szCs w:val="24"/>
+        </w:rPr>
+        <w:t xml:space="preserve"> - Revision</w:t>
+      </w:r>
+    </w:p>
+    <w:p>
+      <w:pPr>
+        <w:numPr>
+          <w:ilvl w:val="0"/>
+          <w:numId w:val="34"/>
+        </w:numPr>
+        <w:spacing w:before="100" w:beforeAutospacing="1" w:after="100" w:afterAutospacing="1" w:line="240" w:lineRule="auto"/>
+        <w:rPr>
+          <w:rFonts w:ascii="Times New Roman" w:eastAsia="Times New Roman" w:hAnsi="Times New Roman"/>
+          <w:sz w:val="24"/>
+          <w:szCs w:val="24"/>
+          <w:lang w:val="es-AR"/>
+        </w:rPr>
+      </w:pPr>
+      <w:r>
+        <w:rPr>
+          <w:rFonts w:ascii="Times New Roman" w:eastAsia="Times New Roman" w:hAnsi="Times New Roman"/>
+          <w:b/>
+          <w:bCs/>
+          <w:sz w:val="24"/>
+          <w:szCs w:val="24"/>
+          <w:lang w:val="es-AR"/>
+        </w:rPr>
+        <w:t>Relación</w:t>
+      </w:r>
+      <w:r>
+        <w:rPr>
+          <w:rFonts w:ascii="Times New Roman" w:eastAsia="Times New Roman" w:hAnsi="Times New Roman"/>
+          <w:sz w:val="24"/>
+          <w:szCs w:val="24"/>
+          <w:lang w:val="es-AR"/>
+        </w:rPr>
+        <w:t>: Un</w:t>
+      </w:r>
+      <w:r>
+        <w:rPr>
+          <w:rFonts w:ascii="Times New Roman" w:eastAsia="Times New Roman" w:hAnsi="Times New Roman"/>
+          <w:sz w:val="24"/>
+          <w:szCs w:val="24"/>
+          <w:lang w:val="es-AR"/>
+        </w:rPr>
+        <w:t xml:space="preserve"> tipo </w:t>
+      </w:r>
+      <w:r>
+        <w:rPr>
+          <w:rFonts w:ascii="Times New Roman" w:eastAsia="Times New Roman" w:hAnsi="Times New Roman"/>
+          <w:sz w:val="24"/>
+          <w:szCs w:val="24"/>
+          <w:lang w:val="es-AR"/>
+        </w:rPr>
+        <w:t xml:space="preserve">puede tener múltiples </w:t>
+      </w:r>
+      <w:r>
+        <w:rPr>
+          <w:rFonts w:ascii="Times New Roman" w:eastAsia="Times New Roman" w:hAnsi="Times New Roman"/>
+          <w:sz w:val="24"/>
+          <w:szCs w:val="24"/>
+          <w:lang w:val="es-AR"/>
+        </w:rPr>
+        <w:t>revisiones</w:t>
+      </w:r>
+      <w:r>
+        <w:rPr>
+          <w:rFonts w:ascii="Times New Roman" w:eastAsia="Times New Roman" w:hAnsi="Times New Roman"/>
+          <w:sz w:val="24"/>
+          <w:szCs w:val="24"/>
+          <w:lang w:val="es-AR"/>
+        </w:rPr>
+        <w:t>.</w:t>
+      </w:r>
+    </w:p>
+    <w:p>
+      <w:pPr>
+        <w:numPr>
+          <w:ilvl w:val="0"/>
+          <w:numId w:val="34"/>
+        </w:numPr>
+        <w:spacing w:before="100" w:beforeAutospacing="1" w:after="100" w:afterAutospacing="1" w:line="240" w:lineRule="auto"/>
+        <w:rPr>
+          <w:rFonts w:ascii="Times New Roman" w:eastAsia="Times New Roman" w:hAnsi="Times New Roman"/>
+          <w:sz w:val="24"/>
+          <w:szCs w:val="24"/>
+        </w:rPr>
+      </w:pPr>
+      <w:r>
+        <w:rPr>
+          <w:rFonts w:ascii="Times New Roman" w:eastAsia="Times New Roman" w:hAnsi="Times New Roman"/>
+          <w:b/>
+          <w:bCs/>
+          <w:sz w:val="24"/>
+          <w:szCs w:val="24"/>
+        </w:rPr>
+        <w:t>Cardinalidad</w:t>
+      </w:r>
+      <w:r>
+        <w:rPr>
+          <w:rFonts w:ascii="Times New Roman" w:eastAsia="Times New Roman" w:hAnsi="Times New Roman"/>
+          <w:sz w:val="24"/>
+          <w:szCs w:val="24"/>
+        </w:rPr>
+        <w:t>:</w:t>
+      </w:r>
+    </w:p>
+    <w:p>
+      <w:pPr>
+        <w:numPr>
+          <w:ilvl w:val="1"/>
+          <w:numId w:val="34"/>
+        </w:numPr>
+        <w:spacing w:before="100" w:beforeAutospacing="1" w:after="100" w:afterAutospacing="1" w:line="240" w:lineRule="auto"/>
+        <w:rPr>
+          <w:rFonts w:ascii="Times New Roman" w:eastAsia="Times New Roman" w:hAnsi="Times New Roman"/>
+          <w:sz w:val="24"/>
+          <w:szCs w:val="24"/>
+        </w:rPr>
+      </w:pPr>
+      <w:r>
+        <w:rPr>
+          <w:rFonts w:ascii="Times New Roman" w:eastAsia="Times New Roman" w:hAnsi="Times New Roman"/>
+          <w:b/>
+          <w:bCs/>
+          <w:sz w:val="24"/>
+          <w:szCs w:val="24"/>
+        </w:rPr>
+        <w:t>Tipo</w:t>
+      </w:r>
+      <w:r>
+        <w:rPr>
+          <w:rFonts w:ascii="Times New Roman" w:eastAsia="Times New Roman" w:hAnsi="Times New Roman"/>
+          <w:sz w:val="24"/>
+          <w:szCs w:val="24"/>
+        </w:rPr>
+        <w:t xml:space="preserve"> (1) ↔ (N) </w:t>
+      </w:r>
+      <w:r>
+        <w:rPr>
+          <w:rFonts w:ascii="Times New Roman" w:eastAsia="Times New Roman" w:hAnsi="Times New Roman"/>
+          <w:b/>
+          <w:bCs/>
+          <w:sz w:val="24"/>
+          <w:szCs w:val="24"/>
+        </w:rPr>
+        <w:t>Revision</w:t>
+      </w:r>
+    </w:p>
+    <w:p>
+      <w:pPr>
+        <w:numPr>
+          <w:ilvl w:val="1"/>
+          <w:numId w:val="34"/>
+        </w:numPr>
+        <w:spacing w:before="100" w:beforeAutospacing="1" w:after="100" w:afterAutospacing="1" w:line="240" w:lineRule="auto"/>
+        <w:rPr>
+          <w:rFonts w:ascii="Times New Roman" w:eastAsia="Times New Roman" w:hAnsi="Times New Roman"/>
+          <w:sz w:val="24"/>
+          <w:szCs w:val="24"/>
+          <w:lang w:val="es-AR"/>
+        </w:rPr>
+      </w:pPr>
+      <w:r>
+        <w:rPr>
+          <w:rFonts w:ascii="Times New Roman" w:eastAsia="Times New Roman" w:hAnsi="Times New Roman"/>
+          <w:sz w:val="24"/>
+          <w:szCs w:val="24"/>
+          <w:lang w:val="es-AR"/>
+        </w:rPr>
+        <w:t xml:space="preserve">Un </w:t>
+      </w:r>
+      <w:r>
+        <w:rPr>
+          <w:rFonts w:ascii="Times New Roman" w:eastAsia="Times New Roman" w:hAnsi="Times New Roman"/>
+          <w:b/>
+          <w:bCs/>
+          <w:sz w:val="24"/>
+          <w:szCs w:val="24"/>
+          <w:lang w:val="es-AR"/>
+        </w:rPr>
+        <w:t>tipo</w:t>
+      </w:r>
+      <w:r>
+        <w:rPr>
+          <w:rFonts w:ascii="Times New Roman" w:eastAsia="Times New Roman" w:hAnsi="Times New Roman"/>
+          <w:sz w:val="24"/>
+          <w:szCs w:val="24"/>
+          <w:lang w:val="es-AR"/>
+        </w:rPr>
+        <w:t xml:space="preserve"> puede tener múltiples </w:t>
+      </w:r>
+      <w:r>
+        <w:rPr>
+          <w:rFonts w:ascii="Times New Roman" w:eastAsia="Times New Roman" w:hAnsi="Times New Roman"/>
+          <w:b/>
+          <w:bCs/>
+          <w:sz w:val="24"/>
+          <w:szCs w:val="24"/>
+          <w:lang w:val="es-AR"/>
+        </w:rPr>
+        <w:t>revisiones</w:t>
+      </w:r>
+      <w:r>
+        <w:rPr>
+          <w:rFonts w:ascii="Times New Roman" w:eastAsia="Times New Roman" w:hAnsi="Times New Roman"/>
+          <w:sz w:val="24"/>
+          <w:szCs w:val="24"/>
+          <w:lang w:val="es-AR"/>
+        </w:rPr>
+        <w:t>.</w:t>
+      </w:r>
+    </w:p>
+    <w:p>
+      <w:pPr>
+        <w:numPr>
+          <w:ilvl w:val="1"/>
+          <w:numId w:val="34"/>
+        </w:numPr>
+        <w:spacing w:before="100" w:beforeAutospacing="1" w:after="100" w:afterAutospacing="1" w:line="240" w:lineRule="auto"/>
+        <w:rPr>
+          <w:rFonts w:ascii="Times New Roman" w:eastAsia="Times New Roman" w:hAnsi="Times New Roman"/>
+          <w:sz w:val="24"/>
+          <w:szCs w:val="24"/>
+          <w:lang w:val="es-AR"/>
+        </w:rPr>
+      </w:pPr>
+      <w:r>
+        <w:rPr>
+          <w:rFonts w:ascii="Times New Roman" w:eastAsia="Times New Roman" w:hAnsi="Times New Roman"/>
+          <w:sz w:val="24"/>
+          <w:szCs w:val="24"/>
+          <w:lang w:val="es-AR"/>
+        </w:rPr>
+        <w:t>Un</w:t>
+      </w:r>
+      <w:r>
+        <w:rPr>
+          <w:rFonts w:ascii="Times New Roman" w:eastAsia="Times New Roman" w:hAnsi="Times New Roman"/>
+          <w:b/>
+          <w:bCs/>
+          <w:sz w:val="24"/>
+          <w:szCs w:val="24"/>
+          <w:lang w:val="es-AR"/>
+        </w:rPr>
+        <w:t>a revision</w:t>
+      </w:r>
+      <w:r>
+        <w:rPr>
+          <w:rFonts w:ascii="Times New Roman" w:eastAsia="Times New Roman" w:hAnsi="Times New Roman"/>
+          <w:sz w:val="24"/>
+          <w:szCs w:val="24"/>
+          <w:lang w:val="es-AR"/>
+        </w:rPr>
+        <w:t xml:space="preserve"> pertenece a un solo </w:t>
+      </w:r>
+      <w:r>
+        <w:rPr>
+          <w:rFonts w:ascii="Times New Roman" w:eastAsia="Times New Roman" w:hAnsi="Times New Roman"/>
+          <w:b/>
+          <w:bCs/>
+          <w:sz w:val="24"/>
+          <w:szCs w:val="24"/>
+          <w:lang w:val="es-AR"/>
+        </w:rPr>
+        <w:t>tipo</w:t>
+      </w:r>
+      <w:r>
+        <w:rPr>
+          <w:rFonts w:ascii="Times New Roman" w:eastAsia="Times New Roman" w:hAnsi="Times New Roman"/>
+          <w:sz w:val="24"/>
+          <w:szCs w:val="24"/>
+          <w:lang w:val="es-AR"/>
+        </w:rPr>
+        <w:t>.</w:t>
+      </w:r>
+    </w:p>
+    <w:p>
+      <w:pPr>
+        <w:spacing w:before="100" w:beforeAutospacing="1" w:after="100" w:afterAutospacing="1" w:line="240" w:lineRule="auto"/>
+        <w:outlineLvl w:val="3"/>
+        <w:rPr>
+          <w:rFonts w:ascii="Times New Roman" w:eastAsia="Times New Roman" w:hAnsi="Times New Roman"/>
+          <w:b/>
+          <w:bCs/>
+          <w:sz w:val="24"/>
+          <w:szCs w:val="24"/>
+        </w:rPr>
+      </w:pPr>
+      <w:r>
+        <w:rPr>
+          <w:rFonts w:ascii="Times New Roman" w:eastAsia="Times New Roman" w:hAnsi="Times New Roman"/>
+          <w:b/>
+          <w:bCs/>
+          <w:sz w:val="24"/>
+          <w:szCs w:val="24"/>
+        </w:rPr>
+        <w:t>1</w:t>
+      </w:r>
+      <w:r>
+        <w:rPr>
+          <w:rFonts w:ascii="Times New Roman" w:eastAsia="Times New Roman" w:hAnsi="Times New Roman"/>
+          <w:b/>
+          <w:bCs/>
+          <w:sz w:val="24"/>
+          <w:szCs w:val="24"/>
+        </w:rPr>
+        <w:t>4</w:t>
+      </w:r>
+      <w:r>
+        <w:rPr>
+          <w:rFonts w:ascii="Times New Roman" w:eastAsia="Times New Roman" w:hAnsi="Times New Roman"/>
+          <w:b/>
+          <w:bCs/>
+          <w:sz w:val="24"/>
+          <w:szCs w:val="24"/>
+        </w:rPr>
+        <w:t xml:space="preserve">. </w:t>
+      </w:r>
+      <w:r>
+        <w:rPr>
+          <w:rFonts w:ascii="Times New Roman" w:eastAsia="Times New Roman" w:hAnsi="Times New Roman"/>
+          <w:b/>
+          <w:bCs/>
+          <w:sz w:val="24"/>
+          <w:szCs w:val="24"/>
+        </w:rPr>
+        <w:t>Categoria</w:t>
+      </w:r>
+      <w:r>
+        <w:rPr>
+          <w:rFonts w:ascii="Times New Roman" w:eastAsia="Times New Roman" w:hAnsi="Times New Roman"/>
+          <w:b/>
+          <w:bCs/>
+          <w:sz w:val="24"/>
+          <w:szCs w:val="24"/>
+        </w:rPr>
+        <w:t xml:space="preserve"> - Revision</w:t>
+      </w:r>
+    </w:p>
+    <w:p>
+      <w:pPr>
+        <w:numPr>
+          <w:ilvl w:val="0"/>
+          <w:numId w:val="34"/>
+        </w:numPr>
+        <w:spacing w:before="100" w:beforeAutospacing="1" w:after="100" w:afterAutospacing="1" w:line="240" w:lineRule="auto"/>
+        <w:rPr>
+          <w:rFonts w:ascii="Times New Roman" w:eastAsia="Times New Roman" w:hAnsi="Times New Roman"/>
+          <w:sz w:val="24"/>
+          <w:szCs w:val="24"/>
+          <w:lang w:val="es-AR"/>
+        </w:rPr>
+      </w:pPr>
+      <w:r>
+        <w:rPr>
+          <w:rFonts w:ascii="Times New Roman" w:eastAsia="Times New Roman" w:hAnsi="Times New Roman"/>
+          <w:b/>
+          <w:bCs/>
+          <w:sz w:val="24"/>
+          <w:szCs w:val="24"/>
+          <w:lang w:val="es-AR"/>
+        </w:rPr>
+        <w:t>Relación</w:t>
+      </w:r>
+      <w:r>
+        <w:rPr>
+          <w:rFonts w:ascii="Times New Roman" w:eastAsia="Times New Roman" w:hAnsi="Times New Roman"/>
+          <w:sz w:val="24"/>
+          <w:szCs w:val="24"/>
+          <w:lang w:val="es-AR"/>
+        </w:rPr>
+        <w:t>: Un</w:t>
+      </w:r>
+      <w:r>
+        <w:rPr>
+          <w:rFonts w:ascii="Times New Roman" w:eastAsia="Times New Roman" w:hAnsi="Times New Roman"/>
+          <w:sz w:val="24"/>
+          <w:szCs w:val="24"/>
+          <w:lang w:val="es-AR"/>
+        </w:rPr>
+        <w:t>a</w:t>
+      </w:r>
+      <w:r>
+        <w:rPr>
+          <w:rFonts w:ascii="Times New Roman" w:eastAsia="Times New Roman" w:hAnsi="Times New Roman"/>
+          <w:sz w:val="24"/>
+          <w:szCs w:val="24"/>
+          <w:lang w:val="es-AR"/>
+        </w:rPr>
+        <w:t xml:space="preserve"> </w:t>
+      </w:r>
+      <w:r>
+        <w:rPr>
+          <w:rFonts w:ascii="Times New Roman" w:eastAsia="Times New Roman" w:hAnsi="Times New Roman"/>
+          <w:sz w:val="24"/>
+          <w:szCs w:val="24"/>
+          <w:lang w:val="es-AR"/>
+        </w:rPr>
+        <w:t>categoria</w:t>
+      </w:r>
+      <w:r>
+        <w:rPr>
+          <w:rFonts w:ascii="Times New Roman" w:eastAsia="Times New Roman" w:hAnsi="Times New Roman"/>
+          <w:sz w:val="24"/>
+          <w:szCs w:val="24"/>
+          <w:lang w:val="es-AR"/>
+        </w:rPr>
+        <w:t xml:space="preserve"> </w:t>
+      </w:r>
+      <w:r>
+        <w:rPr>
+          <w:rFonts w:ascii="Times New Roman" w:eastAsia="Times New Roman" w:hAnsi="Times New Roman"/>
+          <w:sz w:val="24"/>
+          <w:szCs w:val="24"/>
+          <w:lang w:val="es-AR"/>
+        </w:rPr>
+        <w:t xml:space="preserve">puede tener múltiples </w:t>
+      </w:r>
+      <w:r>
+        <w:rPr>
+          <w:rFonts w:ascii="Times New Roman" w:eastAsia="Times New Roman" w:hAnsi="Times New Roman"/>
+          <w:sz w:val="24"/>
+          <w:szCs w:val="24"/>
+          <w:lang w:val="es-AR"/>
+        </w:rPr>
+        <w:t>revisiones</w:t>
+      </w:r>
+      <w:r>
+        <w:rPr>
+          <w:rFonts w:ascii="Times New Roman" w:eastAsia="Times New Roman" w:hAnsi="Times New Roman"/>
+          <w:sz w:val="24"/>
+          <w:szCs w:val="24"/>
+          <w:lang w:val="es-AR"/>
+        </w:rPr>
+        <w:t>.</w:t>
+      </w:r>
+    </w:p>
+    <w:p>
+      <w:pPr>
+        <w:numPr>
+          <w:ilvl w:val="0"/>
+          <w:numId w:val="34"/>
+        </w:numPr>
+        <w:spacing w:before="100" w:beforeAutospacing="1" w:after="100" w:afterAutospacing="1" w:line="240" w:lineRule="auto"/>
+        <w:rPr>
+          <w:rFonts w:ascii="Times New Roman" w:eastAsia="Times New Roman" w:hAnsi="Times New Roman"/>
+          <w:sz w:val="24"/>
+          <w:szCs w:val="24"/>
+        </w:rPr>
+      </w:pPr>
+      <w:r>
+        <w:rPr>
+          <w:rFonts w:ascii="Times New Roman" w:eastAsia="Times New Roman" w:hAnsi="Times New Roman"/>
+          <w:b/>
+          <w:bCs/>
+          <w:sz w:val="24"/>
+          <w:szCs w:val="24"/>
+        </w:rPr>
+        <w:t>Cardinalidad</w:t>
+      </w:r>
+      <w:r>
+        <w:rPr>
+          <w:rFonts w:ascii="Times New Roman" w:eastAsia="Times New Roman" w:hAnsi="Times New Roman"/>
+          <w:sz w:val="24"/>
+          <w:szCs w:val="24"/>
+        </w:rPr>
+        <w:t>:</w:t>
+      </w:r>
+    </w:p>
+    <w:p>
+      <w:pPr>
+        <w:numPr>
+          <w:ilvl w:val="1"/>
+          <w:numId w:val="34"/>
+        </w:numPr>
+        <w:spacing w:before="100" w:beforeAutospacing="1" w:after="100" w:afterAutospacing="1" w:line="240" w:lineRule="auto"/>
+        <w:rPr>
+          <w:rFonts w:ascii="Times New Roman" w:eastAsia="Times New Roman" w:hAnsi="Times New Roman"/>
+          <w:sz w:val="24"/>
+          <w:szCs w:val="24"/>
+        </w:rPr>
+      </w:pPr>
+      <w:r>
+        <w:rPr>
+          <w:rFonts w:ascii="Times New Roman" w:eastAsia="Times New Roman" w:hAnsi="Times New Roman"/>
+          <w:b/>
+          <w:bCs/>
+          <w:sz w:val="24"/>
+          <w:szCs w:val="24"/>
+        </w:rPr>
+        <w:t>Tipo</w:t>
+      </w:r>
+      <w:r>
+        <w:rPr>
+          <w:rFonts w:ascii="Times New Roman" w:eastAsia="Times New Roman" w:hAnsi="Times New Roman"/>
+          <w:sz w:val="24"/>
+          <w:szCs w:val="24"/>
+        </w:rPr>
+        <w:t xml:space="preserve"> (1) ↔ (N) </w:t>
+      </w:r>
+      <w:r>
+        <w:rPr>
+          <w:rFonts w:ascii="Times New Roman" w:eastAsia="Times New Roman" w:hAnsi="Times New Roman"/>
+          <w:b/>
+          <w:bCs/>
+          <w:sz w:val="24"/>
+          <w:szCs w:val="24"/>
+        </w:rPr>
+        <w:t>Revision</w:t>
+      </w:r>
+    </w:p>
+    <w:p>
+      <w:pPr>
+        <w:numPr>
+          <w:ilvl w:val="1"/>
+          <w:numId w:val="34"/>
+        </w:numPr>
+        <w:spacing w:before="100" w:beforeAutospacing="1" w:after="100" w:afterAutospacing="1" w:line="240" w:lineRule="auto"/>
+        <w:rPr>
+          <w:rFonts w:ascii="Times New Roman" w:eastAsia="Times New Roman" w:hAnsi="Times New Roman"/>
+          <w:sz w:val="24"/>
+          <w:szCs w:val="24"/>
+          <w:lang w:val="es-AR"/>
+        </w:rPr>
+      </w:pPr>
+      <w:r>
+        <w:rPr>
+          <w:rFonts w:ascii="Times New Roman" w:eastAsia="Times New Roman" w:hAnsi="Times New Roman"/>
+          <w:sz w:val="24"/>
+          <w:szCs w:val="24"/>
+          <w:lang w:val="es-AR"/>
+        </w:rPr>
+        <w:t>Un</w:t>
+      </w:r>
+      <w:r>
+        <w:rPr>
+          <w:rFonts w:ascii="Times New Roman" w:eastAsia="Times New Roman" w:hAnsi="Times New Roman"/>
+          <w:sz w:val="24"/>
+          <w:szCs w:val="24"/>
+          <w:lang w:val="es-AR"/>
+        </w:rPr>
+        <w:t>a</w:t>
+      </w:r>
+      <w:r>
+        <w:rPr>
+          <w:rFonts w:ascii="Times New Roman" w:eastAsia="Times New Roman" w:hAnsi="Times New Roman"/>
+          <w:sz w:val="24"/>
+          <w:szCs w:val="24"/>
+          <w:lang w:val="es-AR"/>
+        </w:rPr>
+        <w:t xml:space="preserve"> </w:t>
+      </w:r>
+      <w:r>
+        <w:rPr>
+          <w:rFonts w:ascii="Times New Roman" w:eastAsia="Times New Roman" w:hAnsi="Times New Roman"/>
+          <w:b/>
+          <w:bCs/>
+          <w:sz w:val="24"/>
+          <w:szCs w:val="24"/>
+          <w:lang w:val="es-AR"/>
+        </w:rPr>
+        <w:t>categoria</w:t>
+      </w:r>
+      <w:r>
+        <w:rPr>
+          <w:rFonts w:ascii="Times New Roman" w:eastAsia="Times New Roman" w:hAnsi="Times New Roman"/>
+          <w:sz w:val="24"/>
+          <w:szCs w:val="24"/>
+          <w:lang w:val="es-AR"/>
+        </w:rPr>
+        <w:t xml:space="preserve"> puede tener múltiples </w:t>
+      </w:r>
+      <w:r>
+        <w:rPr>
+          <w:rFonts w:ascii="Times New Roman" w:eastAsia="Times New Roman" w:hAnsi="Times New Roman"/>
+          <w:b/>
+          <w:bCs/>
+          <w:sz w:val="24"/>
+          <w:szCs w:val="24"/>
+          <w:lang w:val="es-AR"/>
+        </w:rPr>
+        <w:t>revisiones</w:t>
+      </w:r>
+      <w:r>
+        <w:rPr>
+          <w:rFonts w:ascii="Times New Roman" w:eastAsia="Times New Roman" w:hAnsi="Times New Roman"/>
+          <w:sz w:val="24"/>
+          <w:szCs w:val="24"/>
+          <w:lang w:val="es-AR"/>
+        </w:rPr>
+        <w:t>.</w:t>
+      </w:r>
+    </w:p>
+    <w:p>
+      <w:pPr>
+        <w:numPr>
+          <w:ilvl w:val="1"/>
+          <w:numId w:val="34"/>
+        </w:numPr>
+        <w:spacing w:before="100" w:beforeAutospacing="1" w:after="100" w:afterAutospacing="1" w:line="240" w:lineRule="auto"/>
+        <w:rPr>
+          <w:rFonts w:ascii="Times New Roman" w:eastAsia="Times New Roman" w:hAnsi="Times New Roman"/>
+          <w:sz w:val="24"/>
+          <w:szCs w:val="24"/>
+          <w:lang w:val="es-AR"/>
+        </w:rPr>
+      </w:pPr>
+      <w:r>
+        <w:rPr>
+          <w:rFonts w:ascii="Times New Roman" w:eastAsia="Times New Roman" w:hAnsi="Times New Roman"/>
+          <w:sz w:val="24"/>
+          <w:szCs w:val="24"/>
+          <w:lang w:val="es-AR"/>
+        </w:rPr>
+        <w:t>Un</w:t>
+      </w:r>
+      <w:r>
+        <w:rPr>
+          <w:rFonts w:ascii="Times New Roman" w:eastAsia="Times New Roman" w:hAnsi="Times New Roman"/>
+          <w:b/>
+          <w:bCs/>
+          <w:sz w:val="24"/>
+          <w:szCs w:val="24"/>
+          <w:lang w:val="es-AR"/>
+        </w:rPr>
+        <w:t>a revision</w:t>
+      </w:r>
+      <w:r>
+        <w:rPr>
+          <w:rFonts w:ascii="Times New Roman" w:eastAsia="Times New Roman" w:hAnsi="Times New Roman"/>
+          <w:sz w:val="24"/>
+          <w:szCs w:val="24"/>
+          <w:lang w:val="es-AR"/>
+        </w:rPr>
+        <w:t xml:space="preserve"> pertenece a un</w:t>
+      </w:r>
+      <w:r>
+        <w:rPr>
+          <w:rFonts w:ascii="Times New Roman" w:eastAsia="Times New Roman" w:hAnsi="Times New Roman"/>
+          <w:sz w:val="24"/>
+          <w:szCs w:val="24"/>
+          <w:lang w:val="es-AR"/>
+        </w:rPr>
+        <w:t>a sola</w:t>
+      </w:r>
+      <w:r>
+        <w:rPr>
+          <w:rFonts w:ascii="Times New Roman" w:eastAsia="Times New Roman" w:hAnsi="Times New Roman"/>
+          <w:sz w:val="24"/>
+          <w:szCs w:val="24"/>
+          <w:lang w:val="es-AR"/>
+        </w:rPr>
+        <w:t xml:space="preserve"> </w:t>
+      </w:r>
+      <w:r>
+        <w:rPr>
+          <w:rFonts w:ascii="Times New Roman" w:eastAsia="Times New Roman" w:hAnsi="Times New Roman"/>
+          <w:b/>
+          <w:bCs/>
+          <w:sz w:val="24"/>
+          <w:szCs w:val="24"/>
+          <w:lang w:val="es-AR"/>
+        </w:rPr>
+        <w:t>categoria</w:t>
+      </w:r>
+      <w:r>
+        <w:rPr>
+          <w:rFonts w:ascii="Times New Roman" w:eastAsia="Times New Roman" w:hAnsi="Times New Roman"/>
+          <w:sz w:val="24"/>
+          <w:szCs w:val="24"/>
+          <w:lang w:val="es-AR"/>
+        </w:rPr>
+        <w:t>.</w:t>
+      </w:r>
+    </w:p>
+    <w:p>
+      <w:pPr>
+        <w:spacing w:before="100" w:beforeAutospacing="1" w:after="100" w:afterAutospacing="1" w:line="240" w:lineRule="auto"/>
+        <w:rPr>
+          <w:rFonts w:ascii="Times New Roman" w:eastAsia="Times New Roman" w:hAnsi="Times New Roman"/>
+          <w:sz w:val="24"/>
+          <w:szCs w:val="24"/>
+          <w:lang w:val="es-AR"/>
+        </w:rPr>
+      </w:pPr>
     </w:p>
     <w:p>
       <w:pPr>
@@ -9633,6 +10403,7 @@
                 <w:sz w:val="24"/>
                 <w:szCs w:val="24"/>
               </w:rPr>
+              <w:lastRenderedPageBreak/>
               <w:t>Entidad 1</w:t>
             </w:r>
           </w:p>
@@ -10593,7 +11364,6 @@
                 <w:sz w:val="24"/>
                 <w:szCs w:val="24"/>
               </w:rPr>
-              <w:lastRenderedPageBreak/>
               <w:t>Revision</w:t>
             </w:r>
           </w:p>
@@ -10989,18 +11759,217 @@
           </w:p>
         </w:tc>
       </w:tr>
+      <w:tr>
+        <w:trPr>
+          <w:tblCellSpacing w:w="15" w:type="dxa"/>
+        </w:trPr>
+        <w:tc>
+          <w:tcPr>
+            <w:tcW w:w="0" w:type="auto"/>
+            <w:vAlign w:val="center"/>
+            <w:hideMark/>
+          </w:tcPr>
+          <w:p>
+            <w:pPr>
+              <w:spacing w:line="240" w:lineRule="auto"/>
+              <w:rPr>
+                <w:rFonts w:ascii="Times New Roman" w:eastAsia="Times New Roman" w:hAnsi="Times New Roman"/>
+                <w:sz w:val="24"/>
+                <w:szCs w:val="24"/>
+              </w:rPr>
+            </w:pPr>
+            <w:r>
+              <w:rPr>
+                <w:rFonts w:ascii="Times New Roman" w:eastAsia="Times New Roman" w:hAnsi="Times New Roman"/>
+                <w:sz w:val="24"/>
+                <w:szCs w:val="24"/>
+              </w:rPr>
+              <w:t>Tipo</w:t>
+            </w:r>
+          </w:p>
+        </w:tc>
+        <w:tc>
+          <w:tcPr>
+            <w:tcW w:w="0" w:type="auto"/>
+            <w:vAlign w:val="center"/>
+            <w:hideMark/>
+          </w:tcPr>
+          <w:p>
+            <w:pPr>
+              <w:spacing w:line="240" w:lineRule="auto"/>
+              <w:rPr>
+                <w:rFonts w:ascii="Times New Roman" w:eastAsia="Times New Roman" w:hAnsi="Times New Roman"/>
+                <w:sz w:val="24"/>
+                <w:szCs w:val="24"/>
+              </w:rPr>
+            </w:pPr>
+            <w:r>
+              <w:rPr>
+                <w:rFonts w:ascii="Times New Roman" w:eastAsia="Times New Roman" w:hAnsi="Times New Roman"/>
+                <w:sz w:val="24"/>
+                <w:szCs w:val="24"/>
+              </w:rPr>
+              <w:t>tiene</w:t>
+            </w:r>
+          </w:p>
+        </w:tc>
+        <w:tc>
+          <w:tcPr>
+            <w:tcW w:w="0" w:type="auto"/>
+            <w:vAlign w:val="center"/>
+            <w:hideMark/>
+          </w:tcPr>
+          <w:p>
+            <w:pPr>
+              <w:spacing w:line="240" w:lineRule="auto"/>
+              <w:rPr>
+                <w:rFonts w:ascii="Times New Roman" w:eastAsia="Times New Roman" w:hAnsi="Times New Roman"/>
+                <w:sz w:val="24"/>
+                <w:szCs w:val="24"/>
+              </w:rPr>
+            </w:pPr>
+            <w:r>
+              <w:rPr>
+                <w:rFonts w:ascii="Times New Roman" w:eastAsia="Times New Roman" w:hAnsi="Times New Roman"/>
+                <w:sz w:val="24"/>
+                <w:szCs w:val="24"/>
+              </w:rPr>
+              <w:t>Revision</w:t>
+            </w:r>
+          </w:p>
+        </w:tc>
+        <w:tc>
+          <w:tcPr>
+            <w:tcW w:w="0" w:type="auto"/>
+            <w:vAlign w:val="center"/>
+            <w:hideMark/>
+          </w:tcPr>
+          <w:p>
+            <w:pPr>
+              <w:spacing w:line="240" w:lineRule="auto"/>
+              <w:rPr>
+                <w:rFonts w:ascii="Times New Roman" w:eastAsia="Times New Roman" w:hAnsi="Times New Roman"/>
+                <w:sz w:val="24"/>
+                <w:szCs w:val="24"/>
+              </w:rPr>
+            </w:pPr>
+            <w:r>
+              <w:rPr>
+                <w:rFonts w:ascii="Times New Roman" w:eastAsia="Times New Roman" w:hAnsi="Times New Roman"/>
+                <w:sz w:val="24"/>
+                <w:szCs w:val="24"/>
+              </w:rPr>
+              <w:t>1 ↔ N</w:t>
+            </w:r>
+          </w:p>
+        </w:tc>
+      </w:tr>
+      <w:tr>
+        <w:trPr>
+          <w:tblCellSpacing w:w="15" w:type="dxa"/>
+        </w:trPr>
+        <w:tc>
+          <w:tcPr>
+            <w:tcW w:w="0" w:type="auto"/>
+            <w:vAlign w:val="center"/>
+            <w:hideMark/>
+          </w:tcPr>
+          <w:p>
+            <w:pPr>
+              <w:spacing w:line="240" w:lineRule="auto"/>
+              <w:rPr>
+                <w:rFonts w:ascii="Times New Roman" w:eastAsia="Times New Roman" w:hAnsi="Times New Roman"/>
+                <w:sz w:val="24"/>
+                <w:szCs w:val="24"/>
+              </w:rPr>
+            </w:pPr>
+            <w:r>
+              <w:rPr>
+                <w:rFonts w:ascii="Times New Roman" w:eastAsia="Times New Roman" w:hAnsi="Times New Roman"/>
+                <w:sz w:val="24"/>
+                <w:szCs w:val="24"/>
+              </w:rPr>
+              <w:t>Categoria</w:t>
+            </w:r>
+          </w:p>
+        </w:tc>
+        <w:tc>
+          <w:tcPr>
+            <w:tcW w:w="0" w:type="auto"/>
+            <w:vAlign w:val="center"/>
+            <w:hideMark/>
+          </w:tcPr>
+          <w:p>
+            <w:pPr>
+              <w:spacing w:line="240" w:lineRule="auto"/>
+              <w:rPr>
+                <w:rFonts w:ascii="Times New Roman" w:eastAsia="Times New Roman" w:hAnsi="Times New Roman"/>
+                <w:sz w:val="24"/>
+                <w:szCs w:val="24"/>
+              </w:rPr>
+            </w:pPr>
+            <w:r>
+              <w:rPr>
+                <w:rFonts w:ascii="Times New Roman" w:eastAsia="Times New Roman" w:hAnsi="Times New Roman"/>
+                <w:sz w:val="24"/>
+                <w:szCs w:val="24"/>
+              </w:rPr>
+              <w:t>tiene</w:t>
+            </w:r>
+          </w:p>
+        </w:tc>
+        <w:tc>
+          <w:tcPr>
+            <w:tcW w:w="0" w:type="auto"/>
+            <w:vAlign w:val="center"/>
+            <w:hideMark/>
+          </w:tcPr>
+          <w:p>
+            <w:pPr>
+              <w:spacing w:line="240" w:lineRule="auto"/>
+              <w:rPr>
+                <w:rFonts w:ascii="Times New Roman" w:eastAsia="Times New Roman" w:hAnsi="Times New Roman"/>
+                <w:sz w:val="24"/>
+                <w:szCs w:val="24"/>
+              </w:rPr>
+            </w:pPr>
+            <w:r>
+              <w:rPr>
+                <w:rFonts w:ascii="Times New Roman" w:eastAsia="Times New Roman" w:hAnsi="Times New Roman"/>
+                <w:sz w:val="24"/>
+                <w:szCs w:val="24"/>
+              </w:rPr>
+              <w:t>Revision</w:t>
+            </w:r>
+          </w:p>
+        </w:tc>
+        <w:tc>
+          <w:tcPr>
+            <w:tcW w:w="0" w:type="auto"/>
+            <w:vAlign w:val="center"/>
+            <w:hideMark/>
+          </w:tcPr>
+          <w:p>
+            <w:pPr>
+              <w:spacing w:line="240" w:lineRule="auto"/>
+              <w:rPr>
+                <w:rFonts w:ascii="Times New Roman" w:eastAsia="Times New Roman" w:hAnsi="Times New Roman"/>
+                <w:sz w:val="24"/>
+                <w:szCs w:val="24"/>
+              </w:rPr>
+            </w:pPr>
+            <w:r>
+              <w:rPr>
+                <w:rFonts w:ascii="Times New Roman" w:eastAsia="Times New Roman" w:hAnsi="Times New Roman"/>
+                <w:sz w:val="24"/>
+                <w:szCs w:val="24"/>
+              </w:rPr>
+              <w:t>1 ↔ N</w:t>
+            </w:r>
+          </w:p>
+        </w:tc>
+      </w:tr>
     </w:tbl>
-    <w:p>
-      <w:pPr>
-        <w:spacing w:before="100" w:beforeAutospacing="1" w:after="100" w:afterAutospacing="1" w:line="240" w:lineRule="auto"/>
-        <w:rPr>
-          <w:rFonts w:ascii="Times New Roman" w:eastAsia="Times New Roman" w:hAnsi="Times New Roman"/>
-          <w:sz w:val="24"/>
-          <w:szCs w:val="24"/>
-          <w:lang w:val="es-AR"/>
-        </w:rPr>
-      </w:pPr>
-    </w:p>
     <w:p>
       <w:pPr>
         <w:spacing w:before="100" w:beforeAutospacing="1" w:after="100" w:afterAutospacing="1" w:line="240" w:lineRule="auto"/>
@@ -11366,6 +12335,7 @@
           <w:szCs w:val="20"/>
           <w:lang w:val="es-AR"/>
         </w:rPr>
+        <w:lastRenderedPageBreak/>
         <w:t>- UsuarioNombre</w:t>
       </w:r>
     </w:p>
@@ -11804,7 +12774,6 @@
           <w:szCs w:val="20"/>
           <w:lang w:val="es-AR"/>
         </w:rPr>
-        <w:lastRenderedPageBreak/>
         <w:t>- RolNombre</w:t>
       </w:r>
     </w:p>
@@ -12567,6 +13536,7 @@
           <w:szCs w:val="20"/>
           <w:lang w:val="es-AR"/>
         </w:rPr>
+        <w:lastRenderedPageBreak/>
         <w:t>- HitoInicio</w:t>
       </w:r>
     </w:p>
@@ -13113,7 +14083,6 @@
           <w:szCs w:val="20"/>
           <w:lang w:val="es-AR"/>
         </w:rPr>
-        <w:lastRenderedPageBreak/>
         <w:t>- ResultadoObtenido</w:t>
       </w:r>
     </w:p>
@@ -13975,6 +14944,7 @@
           <w:szCs w:val="20"/>
           <w:lang w:val="es-AR"/>
         </w:rPr>
+        <w:lastRenderedPageBreak/>
         <w:t>- DescripciónAdjunto</w:t>
       </w:r>
     </w:p>
@@ -14404,7 +15374,6 @@
           <w:szCs w:val="20"/>
           <w:lang w:val="es-AR"/>
         </w:rPr>
-        <w:lastRenderedPageBreak/>
         <w:t>- SubtipoId</w:t>
       </w:r>
     </w:p>
@@ -14946,6 +15915,7 @@
           <w:szCs w:val="24"/>
           <w:lang w:val="es-AR"/>
         </w:rPr>
+        <w:lastRenderedPageBreak/>
         <w:t>Tablas en 3NF (sin cambios significativos con respecto a 2NF):</w:t>
       </w:r>
     </w:p>
@@ -15285,7 +16255,6 @@
           <w:sz w:val="24"/>
           <w:szCs w:val="24"/>
         </w:rPr>
-        <w:lastRenderedPageBreak/>
         <w:t>RolId (PK)</w:t>
       </w:r>
     </w:p>
@@ -15902,31 +16871,7 @@
           <w:sz w:val="24"/>
           <w:szCs w:val="24"/>
         </w:rPr>
-        <w:t xml:space="preserve">Id </w:t>
-      </w:r>
-      <w:r>
-        <w:rPr>
-          <w:rFonts w:ascii="Times New Roman" w:eastAsia="Times New Roman" w:hAnsi="Times New Roman"/>
-          <w:sz w:val="24"/>
-          <w:szCs w:val="24"/>
-        </w:rPr>
-        <w:t>(FK -&gt; Tipo</w:t>
-      </w:r>
-      <w:r>
-        <w:rPr>
-          <w:rFonts w:ascii="Times New Roman" w:eastAsia="Times New Roman" w:hAnsi="Times New Roman"/>
-          <w:sz w:val="24"/>
-          <w:szCs w:val="24"/>
-        </w:rPr>
-        <w:t>s</w:t>
-      </w:r>
-      <w:r>
-        <w:rPr>
-          <w:rFonts w:ascii="Times New Roman" w:eastAsia="Times New Roman" w:hAnsi="Times New Roman"/>
-          <w:sz w:val="24"/>
-          <w:szCs w:val="24"/>
-        </w:rPr>
-        <w:t>)</w:t>
+        <w:t>Id (FK -&gt; Tipos)</w:t>
       </w:r>
     </w:p>
     <w:p>
@@ -16090,6 +17035,7 @@
           <w:sz w:val="24"/>
           <w:szCs w:val="24"/>
         </w:rPr>
+        <w:lastRenderedPageBreak/>
         <w:t>CheckList</w:t>
       </w:r>
       <w:r>
@@ -16596,7 +17542,6 @@
           <w:sz w:val="24"/>
           <w:szCs w:val="24"/>
         </w:rPr>
-        <w:lastRenderedPageBreak/>
         <w:t>CategoriaId (PK)</w:t>
       </w:r>
     </w:p>
@@ -16811,8 +17756,6 @@
       <w:pPr>
         <w:pStyle w:val="PSI-Comentario"/>
       </w:pPr>
-      <w:bookmarkStart w:id="10" w:name="_GoBack"/>
-      <w:bookmarkEnd w:id="10"/>
     </w:p>
     <w:sectPr>
       <w:headerReference w:type="default" r:id="rId12"/>
@@ -24272,7 +25215,7 @@
 </file>
 
 <file path=customXml/itemProps2.xml><?xml version="1.0" encoding="utf-8"?>
-<ds:datastoreItem xmlns:ds="http://schemas.openxmlformats.org/officeDocument/2006/customXml" ds:itemID="{61405E69-C33C-4697-96E3-53922376983A}">
+<ds:datastoreItem xmlns:ds="http://schemas.openxmlformats.org/officeDocument/2006/customXml" ds:itemID="{B91AC8C4-00FD-4D50-8674-A689247D59B6}">
   <ds:schemaRefs>
     <ds:schemaRef ds:uri="http://schemas.openxmlformats.org/officeDocument/2006/bibliography"/>
   </ds:schemaRefs>

</xml_diff>